<commit_message>
Report for LW 1 done
</commit_message>
<xml_diff>
--- a/Lab1/ReportLW1.docx
+++ b/Lab1/ReportLW1.docx
@@ -1471,6 +1471,7 @@
           <w:rFonts w:ascii="Times New Roman" w:hAnsi="Times New Roman" w:cs="Times New Roman"/>
           <w:sz w:val="28"/>
           <w:szCs w:val="28"/>
+          <w:lang w:val="en-US"/>
         </w:rPr>
       </w:pPr>
       <w:r>
@@ -2454,6 +2455,7 @@
         </w:rPr>
         <w:t xml:space="preserve">скрипт можно было запустить, он должен быть исполняемым файлом. При помощи инструмента </w:t>
       </w:r>
+      <w:proofErr w:type="spellStart"/>
       <w:r>
         <w:rPr>
           <w:rFonts w:ascii="Times New Roman" w:eastAsia="Arial" w:hAnsi="Times New Roman" w:cs="Times New Roman"/>
@@ -2464,6 +2466,7 @@
         </w:rPr>
         <w:t>chmod</w:t>
       </w:r>
+      <w:proofErr w:type="spellEnd"/>
       <w:r>
         <w:rPr>
           <w:rFonts w:ascii="Times New Roman" w:eastAsia="Arial" w:hAnsi="Times New Roman" w:cs="Times New Roman"/>
@@ -3263,6 +3266,7 @@
         </w:rPr>
         <w:t>«</w:t>
       </w:r>
+      <w:proofErr w:type="spellStart"/>
       <w:r>
         <w:rPr>
           <w:rFonts w:ascii="Times New Roman" w:eastAsia="Arial" w:hAnsi="Times New Roman" w:cs="Times New Roman"/>
@@ -3273,6 +3277,7 @@
         </w:rPr>
         <w:t>tput</w:t>
       </w:r>
+      <w:proofErr w:type="spellEnd"/>
       <w:r>
         <w:rPr>
           <w:rFonts w:ascii="Times New Roman" w:eastAsia="Arial" w:hAnsi="Times New Roman" w:cs="Times New Roman"/>
@@ -3619,6 +3624,15 @@
           <w:szCs w:val="28"/>
         </w:rPr>
         <w:t>периодичностью в одну секунду.</w:t>
+      </w:r>
+      <w:r>
+        <w:rPr>
+          <w:rFonts w:ascii="Times New Roman" w:eastAsia="Arial" w:hAnsi="Times New Roman" w:cs="Times New Roman"/>
+          <w:color w:val="000000"/>
+          <w:sz w:val="28"/>
+          <w:szCs w:val="28"/>
+        </w:rPr>
+        <w:t>[3]</w:t>
       </w:r>
     </w:p>
     <w:p>
@@ -4084,6 +4098,29 @@
     </w:p>
     <w:p>
       <w:pPr>
+        <w:keepLines/>
+        <w:spacing w:after="0" w:line="276" w:lineRule="auto"/>
+        <w:ind w:firstLine="709"/>
+        <w:jc w:val="both"/>
+        <w:rPr>
+          <w:rFonts w:ascii="Times New Roman" w:eastAsia="Arial" w:hAnsi="Times New Roman" w:cs="Times New Roman"/>
+          <w:color w:val="000000"/>
+          <w:sz w:val="28"/>
+          <w:szCs w:val="28"/>
+        </w:rPr>
+      </w:pPr>
+      <w:r>
+        <w:rPr>
+          <w:rFonts w:ascii="Times New Roman" w:eastAsia="Arial" w:hAnsi="Times New Roman" w:cs="Times New Roman"/>
+          <w:color w:val="000000"/>
+          <w:sz w:val="28"/>
+          <w:szCs w:val="28"/>
+        </w:rPr>
+        <w:t>В результате получился рабочий скрипт, при запуске которого в командной строке отображаются текстовые часы, которые меняют свое расположение каждые пять секунд.</w:t>
+      </w:r>
+    </w:p>
+    <w:p>
+      <w:pPr>
         <w:rPr>
           <w:rFonts w:ascii="Times New Roman" w:eastAsia="Arial" w:hAnsi="Times New Roman" w:cs="Times New Roman"/>
           <w:color w:val="000000"/>
@@ -4178,7 +4215,7 @@
           <w:sz w:val="28"/>
           <w:szCs w:val="28"/>
         </w:rPr>
-        <w:t xml:space="preserve">, а также принципы интеграции </w:t>
+        <w:t xml:space="preserve">, принципы интеграции </w:t>
       </w:r>
       <w:r>
         <w:rPr>
@@ -4216,25 +4253,16 @@
           <w:sz w:val="28"/>
           <w:szCs w:val="28"/>
         </w:rPr>
-        <w:t xml:space="preserve">. </w:t>
-      </w:r>
-      <w:r>
-        <w:rPr>
-          <w:rFonts w:ascii="Times New Roman" w:eastAsia="Arial" w:hAnsi="Times New Roman" w:cs="Times New Roman"/>
-          <w:color w:val="000000"/>
-          <w:sz w:val="28"/>
-          <w:szCs w:val="28"/>
-        </w:rPr>
-        <w:br/>
-      </w:r>
-      <w:r>
-        <w:rPr>
-          <w:rFonts w:ascii="Times New Roman" w:eastAsia="Arial" w:hAnsi="Times New Roman" w:cs="Times New Roman"/>
-          <w:color w:val="000000"/>
-          <w:sz w:val="28"/>
-          <w:szCs w:val="28"/>
-        </w:rPr>
-        <w:t xml:space="preserve">Кроме того, в ходе лабораторной работы был разработан скрипт для оболочки </w:t>
+        <w:t>, также</w:t>
+      </w:r>
+      <w:r>
+        <w:rPr>
+          <w:rFonts w:ascii="Times New Roman" w:eastAsia="Arial" w:hAnsi="Times New Roman" w:cs="Times New Roman"/>
+          <w:color w:val="000000"/>
+          <w:sz w:val="28"/>
+          <w:szCs w:val="28"/>
+        </w:rPr>
+        <w:t xml:space="preserve"> был разработан скрипт для оболочки </w:t>
       </w:r>
       <w:r>
         <w:rPr>
@@ -4253,25 +4281,7 @@
           <w:sz w:val="28"/>
           <w:szCs w:val="28"/>
         </w:rPr>
-        <w:t xml:space="preserve">, который реализует небольшие текстовые часы, меняющие </w:t>
-      </w:r>
-      <w:r>
-        <w:rPr>
-          <w:rFonts w:ascii="Times New Roman" w:eastAsia="Arial" w:hAnsi="Times New Roman" w:cs="Times New Roman"/>
-          <w:color w:val="000000"/>
-          <w:sz w:val="28"/>
-          <w:szCs w:val="28"/>
-        </w:rPr>
-        <w:br/>
-      </w:r>
-      <w:r>
-        <w:rPr>
-          <w:rFonts w:ascii="Times New Roman" w:eastAsia="Arial" w:hAnsi="Times New Roman" w:cs="Times New Roman"/>
-          <w:color w:val="000000"/>
-          <w:sz w:val="28"/>
-          <w:szCs w:val="28"/>
-        </w:rPr>
-        <w:t xml:space="preserve">свое расположение на ограниченной области периодичностью в одну секунду. </w:t>
+        <w:t xml:space="preserve">, который реализует текстовые часы, меняющие свое расположение на ограниченной области периодичностью в одну секунду. </w:t>
       </w:r>
     </w:p>
     <w:p>
@@ -4457,24 +4467,48 @@
           <w:sz w:val="28"/>
           <w:szCs w:val="28"/>
         </w:rPr>
-        <w:t xml:space="preserve">] Скрипты </w:t>
-      </w:r>
-      <w:r>
-        <w:rPr>
-          <w:rFonts w:ascii="Times New Roman" w:hAnsi="Times New Roman" w:cs="Times New Roman"/>
-          <w:sz w:val="28"/>
-          <w:szCs w:val="28"/>
-          <w:lang w:val="en-US"/>
-        </w:rPr>
-        <w:t>shell</w:t>
-      </w:r>
-      <w:r>
-        <w:rPr>
-          <w:rFonts w:ascii="Times New Roman" w:hAnsi="Times New Roman" w:cs="Times New Roman"/>
-          <w:sz w:val="28"/>
-          <w:szCs w:val="28"/>
-        </w:rPr>
-        <w:t xml:space="preserve"> [Электронный ресурс]. – Режим</w:t>
+        <w:t>] </w:t>
+      </w:r>
+      <w:r>
+        <w:rPr>
+          <w:rFonts w:ascii="Times New Roman" w:hAnsi="Times New Roman" w:cs="Times New Roman"/>
+          <w:sz w:val="28"/>
+          <w:szCs w:val="28"/>
+          <w:lang w:val="en-US"/>
+        </w:rPr>
+        <w:t>Shell</w:t>
+      </w:r>
+      <w:r>
+        <w:rPr>
+          <w:rFonts w:ascii="Times New Roman" w:hAnsi="Times New Roman" w:cs="Times New Roman"/>
+          <w:sz w:val="28"/>
+          <w:szCs w:val="28"/>
+        </w:rPr>
+        <w:t xml:space="preserve"> </w:t>
+      </w:r>
+      <w:r>
+        <w:rPr>
+          <w:rFonts w:ascii="Times New Roman" w:hAnsi="Times New Roman" w:cs="Times New Roman"/>
+          <w:sz w:val="28"/>
+          <w:szCs w:val="28"/>
+        </w:rPr>
+        <w:t>скрипты</w:t>
+      </w:r>
+      <w:r>
+        <w:rPr>
+          <w:rFonts w:ascii="Times New Roman" w:hAnsi="Times New Roman" w:cs="Times New Roman"/>
+          <w:sz w:val="28"/>
+          <w:szCs w:val="28"/>
+        </w:rPr>
+        <w:t xml:space="preserve"> </w:t>
+      </w:r>
+      <w:r>
+        <w:rPr>
+          <w:rFonts w:ascii="Times New Roman" w:hAnsi="Times New Roman" w:cs="Times New Roman"/>
+          <w:sz w:val="28"/>
+          <w:szCs w:val="28"/>
+        </w:rPr>
+        <w:t>[Электронный ресурс]. – Режим</w:t>
       </w:r>
       <w:r>
         <w:rPr>
@@ -4628,7 +4662,33 @@
           <w:szCs w:val="28"/>
           <w:lang w:val="en-US"/>
         </w:rPr>
-        <w:t>BashTutorials</w:t>
+        <w:t>Bash</w:t>
+      </w:r>
+      <w:r>
+        <w:rPr>
+          <w:rFonts w:ascii="Times New Roman" w:hAnsi="Times New Roman" w:cs="Times New Roman"/>
+          <w:sz w:val="28"/>
+          <w:szCs w:val="28"/>
+        </w:rPr>
+        <w:t xml:space="preserve"> </w:t>
+      </w:r>
+      <w:r>
+        <w:rPr>
+          <w:rFonts w:ascii="Times New Roman" w:hAnsi="Times New Roman" w:cs="Times New Roman"/>
+          <w:sz w:val="28"/>
+          <w:szCs w:val="28"/>
+          <w:lang w:val="en-US"/>
+        </w:rPr>
+        <w:t>t</w:t>
+      </w:r>
+      <w:r>
+        <w:rPr>
+          <w:rFonts w:ascii="Times New Roman" w:hAnsi="Times New Roman" w:cs="Times New Roman"/>
+          <w:sz w:val="28"/>
+          <w:szCs w:val="28"/>
+          <w:lang w:val="en-US"/>
+        </w:rPr>
+        <w:t>utorials</w:t>
       </w:r>
       <w:r>
         <w:rPr>
@@ -4652,24 +4712,15 @@
           <w:sz w:val="28"/>
           <w:szCs w:val="28"/>
         </w:rPr>
-        <w:t>https://prog /bash-</w:t>
-      </w:r>
-      <w:r>
-        <w:rPr>
-          <w:rFonts w:ascii="Times New Roman" w:hAnsi="Times New Roman" w:cs="Times New Roman"/>
-          <w:sz w:val="28"/>
-          <w:szCs w:val="28"/>
-          <w:lang w:val="en-US"/>
-        </w:rPr>
-        <w:t>tutorials</w:t>
-      </w:r>
-      <w:r>
-        <w:rPr>
-          <w:rFonts w:ascii="Times New Roman" w:hAnsi="Times New Roman" w:cs="Times New Roman"/>
-          <w:sz w:val="28"/>
-          <w:szCs w:val="28"/>
-        </w:rPr>
-        <w:t>/. – Дата доступа: 0</w:t>
+        <w:t>https://linuxconfig.org/bash-scripting-tutorial</w:t>
+      </w:r>
+      <w:r>
+        <w:rPr>
+          <w:rFonts w:ascii="Times New Roman" w:hAnsi="Times New Roman" w:cs="Times New Roman"/>
+          <w:sz w:val="28"/>
+          <w:szCs w:val="28"/>
+        </w:rPr>
+        <w:t>. – Дата доступа: 0</w:t>
       </w:r>
       <w:r>
         <w:rPr>
@@ -4870,14 +4921,25 @@
           <w:lang w:val="en-US"/>
         </w:rPr>
       </w:pPr>
-      <w:r>
-        <w:rPr>
-          <w:rFonts w:ascii="Courier New" w:hAnsi="Courier New" w:cs="Courier New"/>
-          <w:sz w:val="20"/>
-          <w:szCs w:val="20"/>
-          <w:lang w:val="en-US"/>
-        </w:rPr>
-        <w:t>print_time() {</w:t>
+      <w:proofErr w:type="spellStart"/>
+      <w:r>
+        <w:rPr>
+          <w:rFonts w:ascii="Courier New" w:hAnsi="Courier New" w:cs="Courier New"/>
+          <w:sz w:val="20"/>
+          <w:szCs w:val="20"/>
+          <w:lang w:val="en-US"/>
+        </w:rPr>
+        <w:t>print_time</w:t>
+      </w:r>
+      <w:proofErr w:type="spellEnd"/>
+      <w:r>
+        <w:rPr>
+          <w:rFonts w:ascii="Courier New" w:hAnsi="Courier New" w:cs="Courier New"/>
+          <w:sz w:val="20"/>
+          <w:szCs w:val="20"/>
+          <w:lang w:val="en-US"/>
+        </w:rPr>
+        <w:t>() {</w:t>
       </w:r>
     </w:p>
     <w:p>
@@ -4918,31 +4980,95 @@
         </w:rPr>
         <w:t xml:space="preserve">    </w:t>
       </w:r>
-      <w:r>
-        <w:rPr>
-          <w:rFonts w:ascii="Courier New" w:hAnsi="Courier New" w:cs="Courier New"/>
-          <w:sz w:val="20"/>
-          <w:szCs w:val="20"/>
-        </w:rPr>
-        <w:t>tput cup $1 $2</w:t>
-      </w:r>
-    </w:p>
-    <w:p>
-      <w:pPr>
-        <w:spacing w:after="0" w:line="276" w:lineRule="auto"/>
-        <w:rPr>
-          <w:rFonts w:ascii="Courier New" w:hAnsi="Courier New" w:cs="Courier New"/>
-          <w:sz w:val="20"/>
-          <w:szCs w:val="20"/>
-        </w:rPr>
-      </w:pPr>
-      <w:r>
-        <w:rPr>
-          <w:rFonts w:ascii="Courier New" w:hAnsi="Courier New" w:cs="Courier New"/>
-          <w:sz w:val="20"/>
-          <w:szCs w:val="20"/>
-        </w:rPr>
-        <w:t xml:space="preserve">    echo "$time"</w:t>
+      <w:proofErr w:type="spellStart"/>
+      <w:r>
+        <w:rPr>
+          <w:rFonts w:ascii="Courier New" w:hAnsi="Courier New" w:cs="Courier New"/>
+          <w:sz w:val="20"/>
+          <w:szCs w:val="20"/>
+        </w:rPr>
+        <w:t>tput</w:t>
+      </w:r>
+      <w:proofErr w:type="spellEnd"/>
+      <w:r>
+        <w:rPr>
+          <w:rFonts w:ascii="Courier New" w:hAnsi="Courier New" w:cs="Courier New"/>
+          <w:sz w:val="20"/>
+          <w:szCs w:val="20"/>
+        </w:rPr>
+        <w:t xml:space="preserve"> </w:t>
+      </w:r>
+      <w:proofErr w:type="spellStart"/>
+      <w:r>
+        <w:rPr>
+          <w:rFonts w:ascii="Courier New" w:hAnsi="Courier New" w:cs="Courier New"/>
+          <w:sz w:val="20"/>
+          <w:szCs w:val="20"/>
+        </w:rPr>
+        <w:t>cup</w:t>
+      </w:r>
+      <w:proofErr w:type="spellEnd"/>
+      <w:r>
+        <w:rPr>
+          <w:rFonts w:ascii="Courier New" w:hAnsi="Courier New" w:cs="Courier New"/>
+          <w:sz w:val="20"/>
+          <w:szCs w:val="20"/>
+        </w:rPr>
+        <w:t xml:space="preserve"> $1 $2</w:t>
+      </w:r>
+    </w:p>
+    <w:p>
+      <w:pPr>
+        <w:spacing w:after="0" w:line="276" w:lineRule="auto"/>
+        <w:rPr>
+          <w:rFonts w:ascii="Courier New" w:hAnsi="Courier New" w:cs="Courier New"/>
+          <w:sz w:val="20"/>
+          <w:szCs w:val="20"/>
+        </w:rPr>
+      </w:pPr>
+      <w:r>
+        <w:rPr>
+          <w:rFonts w:ascii="Courier New" w:hAnsi="Courier New" w:cs="Courier New"/>
+          <w:sz w:val="20"/>
+          <w:szCs w:val="20"/>
+        </w:rPr>
+        <w:t xml:space="preserve">    </w:t>
+      </w:r>
+      <w:proofErr w:type="spellStart"/>
+      <w:r>
+        <w:rPr>
+          <w:rFonts w:ascii="Courier New" w:hAnsi="Courier New" w:cs="Courier New"/>
+          <w:sz w:val="20"/>
+          <w:szCs w:val="20"/>
+        </w:rPr>
+        <w:t>echo</w:t>
+      </w:r>
+      <w:proofErr w:type="spellEnd"/>
+      <w:r>
+        <w:rPr>
+          <w:rFonts w:ascii="Courier New" w:hAnsi="Courier New" w:cs="Courier New"/>
+          <w:sz w:val="20"/>
+          <w:szCs w:val="20"/>
+        </w:rPr>
+        <w:t xml:space="preserve"> "$</w:t>
+      </w:r>
+      <w:proofErr w:type="spellStart"/>
+      <w:r>
+        <w:rPr>
+          <w:rFonts w:ascii="Courier New" w:hAnsi="Courier New" w:cs="Courier New"/>
+          <w:sz w:val="20"/>
+          <w:szCs w:val="20"/>
+        </w:rPr>
+        <w:t>time</w:t>
+      </w:r>
+      <w:proofErr w:type="spellEnd"/>
+      <w:r>
+        <w:rPr>
+          <w:rFonts w:ascii="Courier New" w:hAnsi="Courier New" w:cs="Courier New"/>
+          <w:sz w:val="20"/>
+          <w:szCs w:val="20"/>
+        </w:rPr>
+        <w:t>"</w:t>
       </w:r>
     </w:p>
     <w:p>
@@ -4972,13 +5098,23 @@
           <w:szCs w:val="20"/>
         </w:rPr>
       </w:pPr>
-      <w:r>
-        <w:rPr>
-          <w:rFonts w:ascii="Courier New" w:hAnsi="Courier New" w:cs="Courier New"/>
-          <w:sz w:val="20"/>
-          <w:szCs w:val="20"/>
-        </w:rPr>
-        <w:t>random_number() {</w:t>
+      <w:proofErr w:type="spellStart"/>
+      <w:r>
+        <w:rPr>
+          <w:rFonts w:ascii="Courier New" w:hAnsi="Courier New" w:cs="Courier New"/>
+          <w:sz w:val="20"/>
+          <w:szCs w:val="20"/>
+        </w:rPr>
+        <w:t>random_number</w:t>
+      </w:r>
+      <w:proofErr w:type="spellEnd"/>
+      <w:r>
+        <w:rPr>
+          <w:rFonts w:ascii="Courier New" w:hAnsi="Courier New" w:cs="Courier New"/>
+          <w:sz w:val="20"/>
+          <w:szCs w:val="20"/>
+        </w:rPr>
+        <w:t>() {</w:t>
       </w:r>
     </w:p>
     <w:p>
@@ -5107,14 +5243,34 @@
         </w:rPr>
         <w:t xml:space="preserve">    </w:t>
       </w:r>
-      <w:r>
-        <w:rPr>
-          <w:rFonts w:ascii="Courier New" w:hAnsi="Courier New" w:cs="Courier New"/>
-          <w:sz w:val="20"/>
-          <w:szCs w:val="20"/>
-        </w:rPr>
-        <w:t>echo $seed</w:t>
-      </w:r>
+      <w:proofErr w:type="spellStart"/>
+      <w:r>
+        <w:rPr>
+          <w:rFonts w:ascii="Courier New" w:hAnsi="Courier New" w:cs="Courier New"/>
+          <w:sz w:val="20"/>
+          <w:szCs w:val="20"/>
+        </w:rPr>
+        <w:t>echo</w:t>
+      </w:r>
+      <w:proofErr w:type="spellEnd"/>
+      <w:r>
+        <w:rPr>
+          <w:rFonts w:ascii="Courier New" w:hAnsi="Courier New" w:cs="Courier New"/>
+          <w:sz w:val="20"/>
+          <w:szCs w:val="20"/>
+        </w:rPr>
+        <w:t xml:space="preserve"> $</w:t>
+      </w:r>
+      <w:proofErr w:type="spellStart"/>
+      <w:r>
+        <w:rPr>
+          <w:rFonts w:ascii="Courier New" w:hAnsi="Courier New" w:cs="Courier New"/>
+          <w:sz w:val="20"/>
+          <w:szCs w:val="20"/>
+        </w:rPr>
+        <w:t>seed</w:t>
+      </w:r>
+      <w:proofErr w:type="spellEnd"/>
     </w:p>
     <w:p>
       <w:pPr>
@@ -5143,33 +5299,110 @@
           <w:szCs w:val="20"/>
         </w:rPr>
       </w:pPr>
-      <w:r>
-        <w:rPr>
-          <w:rFonts w:ascii="Courier New" w:hAnsi="Courier New" w:cs="Courier New"/>
-          <w:sz w:val="20"/>
-          <w:szCs w:val="20"/>
-        </w:rPr>
-        <w:t>max_x=$(tput cols)</w:t>
-      </w:r>
-    </w:p>
-    <w:p>
-      <w:pPr>
-        <w:spacing w:after="0" w:line="276" w:lineRule="auto"/>
-        <w:rPr>
-          <w:rFonts w:ascii="Courier New" w:hAnsi="Courier New" w:cs="Courier New"/>
-          <w:sz w:val="20"/>
-          <w:szCs w:val="20"/>
-          <w:lang w:val="en-US"/>
-        </w:rPr>
-      </w:pPr>
-      <w:r>
-        <w:rPr>
-          <w:rFonts w:ascii="Courier New" w:hAnsi="Courier New" w:cs="Courier New"/>
-          <w:sz w:val="20"/>
-          <w:szCs w:val="20"/>
-          <w:lang w:val="en-US"/>
-        </w:rPr>
-        <w:t>max_y=$(tput lines)</w:t>
+      <w:proofErr w:type="spellStart"/>
+      <w:r>
+        <w:rPr>
+          <w:rFonts w:ascii="Courier New" w:hAnsi="Courier New" w:cs="Courier New"/>
+          <w:sz w:val="20"/>
+          <w:szCs w:val="20"/>
+        </w:rPr>
+        <w:t>max_x</w:t>
+      </w:r>
+      <w:proofErr w:type="spellEnd"/>
+      <w:r>
+        <w:rPr>
+          <w:rFonts w:ascii="Courier New" w:hAnsi="Courier New" w:cs="Courier New"/>
+          <w:sz w:val="20"/>
+          <w:szCs w:val="20"/>
+        </w:rPr>
+        <w:t>=$(</w:t>
+      </w:r>
+      <w:proofErr w:type="spellStart"/>
+      <w:r>
+        <w:rPr>
+          <w:rFonts w:ascii="Courier New" w:hAnsi="Courier New" w:cs="Courier New"/>
+          <w:sz w:val="20"/>
+          <w:szCs w:val="20"/>
+        </w:rPr>
+        <w:t>tput</w:t>
+      </w:r>
+      <w:proofErr w:type="spellEnd"/>
+      <w:r>
+        <w:rPr>
+          <w:rFonts w:ascii="Courier New" w:hAnsi="Courier New" w:cs="Courier New"/>
+          <w:sz w:val="20"/>
+          <w:szCs w:val="20"/>
+        </w:rPr>
+        <w:t xml:space="preserve"> </w:t>
+      </w:r>
+      <w:proofErr w:type="spellStart"/>
+      <w:r>
+        <w:rPr>
+          <w:rFonts w:ascii="Courier New" w:hAnsi="Courier New" w:cs="Courier New"/>
+          <w:sz w:val="20"/>
+          <w:szCs w:val="20"/>
+        </w:rPr>
+        <w:t>cols</w:t>
+      </w:r>
+      <w:proofErr w:type="spellEnd"/>
+      <w:r>
+        <w:rPr>
+          <w:rFonts w:ascii="Courier New" w:hAnsi="Courier New" w:cs="Courier New"/>
+          <w:sz w:val="20"/>
+          <w:szCs w:val="20"/>
+        </w:rPr>
+        <w:t>)</w:t>
+      </w:r>
+    </w:p>
+    <w:p>
+      <w:pPr>
+        <w:spacing w:after="0" w:line="276" w:lineRule="auto"/>
+        <w:rPr>
+          <w:rFonts w:ascii="Courier New" w:hAnsi="Courier New" w:cs="Courier New"/>
+          <w:sz w:val="20"/>
+          <w:szCs w:val="20"/>
+          <w:lang w:val="en-US"/>
+        </w:rPr>
+      </w:pPr>
+      <w:proofErr w:type="spellStart"/>
+      <w:r>
+        <w:rPr>
+          <w:rFonts w:ascii="Courier New" w:hAnsi="Courier New" w:cs="Courier New"/>
+          <w:sz w:val="20"/>
+          <w:szCs w:val="20"/>
+          <w:lang w:val="en-US"/>
+        </w:rPr>
+        <w:t>max_y</w:t>
+      </w:r>
+      <w:proofErr w:type="spellEnd"/>
+      <w:r>
+        <w:rPr>
+          <w:rFonts w:ascii="Courier New" w:hAnsi="Courier New" w:cs="Courier New"/>
+          <w:sz w:val="20"/>
+          <w:szCs w:val="20"/>
+          <w:lang w:val="en-US"/>
+        </w:rPr>
+        <w:t>=$(</w:t>
+      </w:r>
+      <w:proofErr w:type="spellStart"/>
+      <w:r>
+        <w:rPr>
+          <w:rFonts w:ascii="Courier New" w:hAnsi="Courier New" w:cs="Courier New"/>
+          <w:sz w:val="20"/>
+          <w:szCs w:val="20"/>
+          <w:lang w:val="en-US"/>
+        </w:rPr>
+        <w:t>tput</w:t>
+      </w:r>
+      <w:proofErr w:type="spellEnd"/>
+      <w:r>
+        <w:rPr>
+          <w:rFonts w:ascii="Courier New" w:hAnsi="Courier New" w:cs="Courier New"/>
+          <w:sz w:val="20"/>
+          <w:szCs w:val="20"/>
+          <w:lang w:val="en-US"/>
+        </w:rPr>
+        <w:t xml:space="preserve"> lines)</w:t>
       </w:r>
     </w:p>
     <w:p>
@@ -5209,27 +5442,107 @@
           <w:szCs w:val="20"/>
           <w:lang w:val="en-US"/>
         </w:rPr>
-        <w:t xml:space="preserve">    x=$(($(random_number) % max_x))</w:t>
-      </w:r>
-    </w:p>
-    <w:p>
-      <w:pPr>
-        <w:spacing w:after="0" w:line="276" w:lineRule="auto"/>
-        <w:rPr>
-          <w:rFonts w:ascii="Courier New" w:hAnsi="Courier New" w:cs="Courier New"/>
-          <w:sz w:val="20"/>
-          <w:szCs w:val="20"/>
-          <w:lang w:val="en-US"/>
-        </w:rPr>
-      </w:pPr>
-      <w:r>
-        <w:rPr>
-          <w:rFonts w:ascii="Courier New" w:hAnsi="Courier New" w:cs="Courier New"/>
-          <w:sz w:val="20"/>
-          <w:szCs w:val="20"/>
-          <w:lang w:val="en-US"/>
-        </w:rPr>
-        <w:t xml:space="preserve">    y=$(($(random_number) % max_y))</w:t>
+        <w:t xml:space="preserve">    x=$(($(</w:t>
+      </w:r>
+      <w:proofErr w:type="spellStart"/>
+      <w:r>
+        <w:rPr>
+          <w:rFonts w:ascii="Courier New" w:hAnsi="Courier New" w:cs="Courier New"/>
+          <w:sz w:val="20"/>
+          <w:szCs w:val="20"/>
+          <w:lang w:val="en-US"/>
+        </w:rPr>
+        <w:t>random_number</w:t>
+      </w:r>
+      <w:proofErr w:type="spellEnd"/>
+      <w:r>
+        <w:rPr>
+          <w:rFonts w:ascii="Courier New" w:hAnsi="Courier New" w:cs="Courier New"/>
+          <w:sz w:val="20"/>
+          <w:szCs w:val="20"/>
+          <w:lang w:val="en-US"/>
+        </w:rPr>
+        <w:t xml:space="preserve">) % </w:t>
+      </w:r>
+      <w:proofErr w:type="spellStart"/>
+      <w:r>
+        <w:rPr>
+          <w:rFonts w:ascii="Courier New" w:hAnsi="Courier New" w:cs="Courier New"/>
+          <w:sz w:val="20"/>
+          <w:szCs w:val="20"/>
+          <w:lang w:val="en-US"/>
+        </w:rPr>
+        <w:t>max_x</w:t>
+      </w:r>
+      <w:proofErr w:type="spellEnd"/>
+      <w:r>
+        <w:rPr>
+          <w:rFonts w:ascii="Courier New" w:hAnsi="Courier New" w:cs="Courier New"/>
+          <w:sz w:val="20"/>
+          <w:szCs w:val="20"/>
+          <w:lang w:val="en-US"/>
+        </w:rPr>
+        <w:t>))</w:t>
+      </w:r>
+    </w:p>
+    <w:p>
+      <w:pPr>
+        <w:spacing w:after="0" w:line="276" w:lineRule="auto"/>
+        <w:rPr>
+          <w:rFonts w:ascii="Courier New" w:hAnsi="Courier New" w:cs="Courier New"/>
+          <w:sz w:val="20"/>
+          <w:szCs w:val="20"/>
+          <w:lang w:val="en-US"/>
+        </w:rPr>
+      </w:pPr>
+      <w:r>
+        <w:rPr>
+          <w:rFonts w:ascii="Courier New" w:hAnsi="Courier New" w:cs="Courier New"/>
+          <w:sz w:val="20"/>
+          <w:szCs w:val="20"/>
+          <w:lang w:val="en-US"/>
+        </w:rPr>
+        <w:t xml:space="preserve">    y=$(($(</w:t>
+      </w:r>
+      <w:proofErr w:type="spellStart"/>
+      <w:r>
+        <w:rPr>
+          <w:rFonts w:ascii="Courier New" w:hAnsi="Courier New" w:cs="Courier New"/>
+          <w:sz w:val="20"/>
+          <w:szCs w:val="20"/>
+          <w:lang w:val="en-US"/>
+        </w:rPr>
+        <w:t>random_number</w:t>
+      </w:r>
+      <w:proofErr w:type="spellEnd"/>
+      <w:r>
+        <w:rPr>
+          <w:rFonts w:ascii="Courier New" w:hAnsi="Courier New" w:cs="Courier New"/>
+          <w:sz w:val="20"/>
+          <w:szCs w:val="20"/>
+          <w:lang w:val="en-US"/>
+        </w:rPr>
+        <w:t xml:space="preserve">) % </w:t>
+      </w:r>
+      <w:proofErr w:type="spellStart"/>
+      <w:r>
+        <w:rPr>
+          <w:rFonts w:ascii="Courier New" w:hAnsi="Courier New" w:cs="Courier New"/>
+          <w:sz w:val="20"/>
+          <w:szCs w:val="20"/>
+          <w:lang w:val="en-US"/>
+        </w:rPr>
+        <w:t>max_y</w:t>
+      </w:r>
+      <w:proofErr w:type="spellEnd"/>
+      <w:r>
+        <w:rPr>
+          <w:rFonts w:ascii="Courier New" w:hAnsi="Courier New" w:cs="Courier New"/>
+          <w:sz w:val="20"/>
+          <w:szCs w:val="20"/>
+          <w:lang w:val="en-US"/>
+        </w:rPr>
+        <w:t>))</w:t>
       </w:r>
     </w:p>
     <w:p>
@@ -5289,7 +5602,27 @@
           <w:szCs w:val="20"/>
           <w:lang w:val="en-US"/>
         </w:rPr>
-        <w:t xml:space="preserve">    print_time $y $x</w:t>
+        <w:t xml:space="preserve">    </w:t>
+      </w:r>
+      <w:proofErr w:type="spellStart"/>
+      <w:r>
+        <w:rPr>
+          <w:rFonts w:ascii="Courier New" w:hAnsi="Courier New" w:cs="Courier New"/>
+          <w:sz w:val="20"/>
+          <w:szCs w:val="20"/>
+          <w:lang w:val="en-US"/>
+        </w:rPr>
+        <w:t>print_time</w:t>
+      </w:r>
+      <w:proofErr w:type="spellEnd"/>
+      <w:r>
+        <w:rPr>
+          <w:rFonts w:ascii="Courier New" w:hAnsi="Courier New" w:cs="Courier New"/>
+          <w:sz w:val="20"/>
+          <w:szCs w:val="20"/>
+          <w:lang w:val="en-US"/>
+        </w:rPr>
+        <w:t xml:space="preserve"> $y $x</w:t>
       </w:r>
     </w:p>
     <w:p>
@@ -5321,6 +5654,7 @@
           <w:szCs w:val="20"/>
         </w:rPr>
       </w:pPr>
+      <w:proofErr w:type="spellStart"/>
       <w:r>
         <w:rPr>
           <w:rFonts w:ascii="Courier New" w:hAnsi="Courier New" w:cs="Courier New"/>
@@ -5329,6 +5663,7 @@
         </w:rPr>
         <w:t>done</w:t>
       </w:r>
+      <w:proofErr w:type="spellEnd"/>
     </w:p>
     <w:sectPr>
       <w:footerReference w:type="default" r:id="rId9"/>

</xml_diff>